<commit_message>
Version 5 of calibration paper, with minor revision. The actually submitted files lacked the "supplementallinkhere" tag, we'll see if they can figure it out.
</commit_message>
<xml_diff>
--- a/calibration/ilemt_calibration_V4_reply.docx
+++ b/calibration/ilemt_calibration_V4_reply.docx
@@ -2,221 +2,83 @@
 <file path=word/document.xml><?xml version="1.0" encoding="utf-8"?>
 <w:document xmlns:wpc="http://schemas.microsoft.com/office/word/2010/wordprocessingCanvas" xmlns:cx="http://schemas.microsoft.com/office/drawing/2014/chartex" xmlns:cx1="http://schemas.microsoft.com/office/drawing/2015/9/8/chartex" xmlns:cx2="http://schemas.microsoft.com/office/drawing/2015/10/21/chartex" xmlns:cx3="http://schemas.microsoft.com/office/drawing/2016/5/9/chartex" xmlns:cx4="http://schemas.microsoft.com/office/drawing/2016/5/10/chartex" xmlns:cx5="http://schemas.microsoft.com/office/drawing/2016/5/11/chartex" xmlns:cx6="http://schemas.microsoft.com/office/drawing/2016/5/12/chartex" xmlns:cx7="http://schemas.microsoft.com/office/drawing/2016/5/13/chartex" xmlns:cx8="http://schemas.microsoft.com/office/drawing/2016/5/14/chartex" xmlns:mc="http://schemas.openxmlformats.org/markup-compatibility/2006" xmlns:aink="http://schemas.microsoft.com/office/drawing/2016/ink" xmlns:am3d="http://schemas.microsoft.com/office/drawing/2017/model3d" xmlns:o="urn:schemas-microsoft-com:office:office" xmlns:oel="http://schemas.microsoft.com/office/2019/extlst" xmlns:r="http://schemas.openxmlformats.org/officeDocument/2006/relationships" xmlns:m="http://schemas.openxmlformats.org/officeDocument/2006/math" xmlns:v="urn:schemas-microsoft-com:vml" xmlns:wp14="http://schemas.microsoft.com/office/word/2010/wordprocessingDrawing" xmlns:wp="http://schemas.openxmlformats.org/drawingml/2006/wordprocessingDrawing" xmlns:w10="urn:schemas-microsoft-com:office:word" xmlns:w="http://schemas.openxmlformats.org/wordprocessingml/2006/main" xmlns:w14="http://schemas.microsoft.com/office/word/2010/wordml" xmlns:w15="http://schemas.microsoft.com/office/word/2012/wordml" xmlns:w16cex="http://schemas.microsoft.com/office/word/2018/wordml/cex" xmlns:w16cid="http://schemas.microsoft.com/office/word/2016/wordml/cid" xmlns:w16="http://schemas.microsoft.com/office/word/2018/wordml" xmlns:w16du="http://schemas.microsoft.com/office/word/2023/wordml/word16du" xmlns:w16sdtdh="http://schemas.microsoft.com/office/word/2020/wordml/sdtdatahash" xmlns:w16se="http://schemas.microsoft.com/office/word/2015/wordml/symex" xmlns:wpg="http://schemas.microsoft.com/office/word/2010/wordprocessingGroup" xmlns:wpi="http://schemas.microsoft.com/office/word/2010/wordprocessingInk" xmlns:wne="http://schemas.microsoft.com/office/word/2006/wordml" xmlns:wps="http://schemas.microsoft.com/office/word/2010/wordprocessingShape" mc:Ignorable="w14 w15 w16se w16cid w16 w16cex w16sdtdh w16du wp14">
   <w:body>
-    <w:p/>
-    <w:p>
-      <w:r>
-        <w:t>Conversation opened. 1 read message.</w:t>
-      </w:r>
-    </w:p>
-    <w:p/>
-    <w:p>
-      <w:r>
-        <w:t>Skip to content</w:t>
-      </w:r>
-    </w:p>
-    <w:p>
-      <w:r>
-        <w:t>Using Carnegie Mellon University Mail with screen readers</w:t>
-      </w:r>
-    </w:p>
-    <w:p>
-      <w:r>
-        <w:t>23 of many</w:t>
-      </w:r>
-    </w:p>
-    <w:p>
-      <w:r>
-        <w:t>Sensors-64105-2023 Decision and Recommendations</w:t>
-      </w:r>
-    </w:p>
-    <w:p>
-      <w:r>
-        <w:t>External</w:t>
-      </w:r>
-    </w:p>
-    <w:p>
-      <w:r>
-        <w:t>Inbox</w:t>
-      </w:r>
-    </w:p>
-    <w:p>
-      <w:r>
-        <w:t>IEEE Sensors Journal &lt;onbehalfof@manuscriptcentral.com&gt;</w:t>
-      </w:r>
-    </w:p>
-    <w:p>
-      <w:r>
-        <w:tab/>
-      </w:r>
-    </w:p>
-    <w:p>
-      <w:r>
-        <w:t>Dec 7, 2023, 8:13 AM</w:t>
-      </w:r>
-    </w:p>
-    <w:p>
-      <w:r>
-        <w:tab/>
-      </w:r>
-    </w:p>
-    <w:p>
-      <w:r>
-        <w:t xml:space="preserve">to </w:t>
-      </w:r>
-      <w:proofErr w:type="spellStart"/>
-      <w:r>
-        <w:t>robmacl</w:t>
-      </w:r>
-      <w:proofErr w:type="spellEnd"/>
-      <w:r>
-        <w:t xml:space="preserve">, </w:t>
-      </w:r>
-      <w:proofErr w:type="spellStart"/>
-      <w:r>
-        <w:t>nirupama.ism</w:t>
-      </w:r>
-      <w:proofErr w:type="spellEnd"/>
-    </w:p>
-    <w:p>
-      <w:r>
-        <w:t>07-Dec-2023</w:t>
-      </w:r>
-    </w:p>
-    <w:p/>
-    <w:p>
-      <w:proofErr w:type="gramStart"/>
-      <w:r>
-        <w:t>Paper:Sensors</w:t>
-      </w:r>
-      <w:proofErr w:type="gramEnd"/>
-      <w:r>
-        <w:t>-64105-2023 Calibration and characterization of electromagnetic position and orientation trackers</w:t>
-      </w:r>
-    </w:p>
-    <w:p>
-      <w:r>
-        <w:t>Authors: MacLachlan, Robert; Pelle, Claudia; Hollis, Ralph; De Momi, Elena; Riviere, Cameron</w:t>
-      </w:r>
-    </w:p>
-    <w:p>
-      <w:r>
-        <w:t>Editor: Dr. Nirupama Mandal</w:t>
-      </w:r>
-    </w:p>
-    <w:p/>
-    <w:p>
-      <w:r>
-        <w:t>Dear Mr. MacLachlan,</w:t>
-      </w:r>
-    </w:p>
-    <w:p/>
-    <w:p>
-      <w:r>
-        <w:t>I am writing to you concerning the above referenced manuscript, which you submitted to the IEEE Sensors Journal.</w:t>
-      </w:r>
-    </w:p>
-    <w:p/>
-    <w:p>
-      <w:r>
-        <w:t xml:space="preserve">Based on the enclosed set of reviews this manuscript is not acceptable for publication in its current </w:t>
-      </w:r>
-      <w:proofErr w:type="gramStart"/>
-      <w:r>
-        <w:t>form, but</w:t>
-      </w:r>
-      <w:proofErr w:type="gramEnd"/>
-      <w:r>
-        <w:t xml:space="preserve"> may be acceptable after being thoroughly reworked. If you choose to resubmit, please send the reworked manuscript no later than 05-Feb-2024, but preferably as soon as possible.  The sooner we receive the resubmission, the better the likelihood that we can utilize the same editor and reviewers.  If </w:t>
-      </w:r>
-      <w:r>
-        <w:lastRenderedPageBreak/>
-        <w:t>an extension is needed for any reason, please contact Shivani Chauhan at sensors-admin@ieee.org with an expected date for the resubmission.</w:t>
-      </w:r>
-    </w:p>
-    <w:p/>
-    <w:p>
-      <w:r>
-        <w:t>Your resubmitted manuscript will require an additional full round of review, but as stated above, we will make every effort to utilize the previous reviewers if possible.  Please be sure to mention the original paper number and include a point-by-point response to the reviewer comments in your cover letter and/or File Upload section.</w:t>
-      </w:r>
-    </w:p>
-    <w:p/>
-    <w:p>
-      <w:r>
-        <w:t>Additionally, as you revise the manuscript, please use the Track Changes feature of MS Word, or a similar method, to show the changes you have made.  The changes must be underlined or highlighted in the resubmitted manuscript.  This will expedite the re-review process.</w:t>
-      </w:r>
-    </w:p>
-    <w:p/>
-    <w:p>
-      <w:r>
-        <w:t>You can use the following link to start your resubmission without logging in:</w:t>
-      </w:r>
-    </w:p>
-    <w:p/>
-    <w:p>
-      <w:r>
-        <w:t>*** PLEASE NOTE: This is a two-step process. After clicking on the link, you will be directed to a webpage to confirm. ***</w:t>
-      </w:r>
-    </w:p>
-    <w:p/>
-    <w:p>
-      <w:r>
-        <w:t>https://mc.manuscriptcentral.com/sensors?URL_MASK=9519f566e299437fa3c55e6aad68cf80</w:t>
-      </w:r>
-    </w:p>
-    <w:p/>
-    <w:p>
-      <w:r>
-        <w:t>or you can resubmit by accessing your Author Center, going to the "manuscripts with decisions" queue, and then choosing the "submit a resubmission" option.  Your manuscript will receive a new ID, but using the resubmission option will automatically link your resubmission to the previous version; please do not create an entirely new submission.</w:t>
-      </w:r>
-    </w:p>
-    <w:p/>
-    <w:p>
-      <w:r>
-        <w:t>If you have any questions regarding the reviews or this decision, please contact me directly.  Any other support inquiries should be directed to Shivani Chauhan at sensors-admin@ieee.org.</w:t>
-      </w:r>
-    </w:p>
-    <w:p/>
-    <w:p>
-      <w:r>
-        <w:t>Thank you for considering IEEE Sensors Journal for publication of your work.</w:t>
-      </w:r>
-    </w:p>
-    <w:p/>
-    <w:p>
-      <w:r>
-        <w:t>Sincerely,</w:t>
-      </w:r>
-    </w:p>
-    <w:p/>
-    <w:p>
-      <w:r>
-        <w:t>Dr. Nirupama Mandal</w:t>
-      </w:r>
-    </w:p>
-    <w:p>
-      <w:r>
-        <w:t>Associate Editor, IEEE Sensors Journal</w:t>
-      </w:r>
-    </w:p>
-    <w:p>
-      <w:r>
-        <w:lastRenderedPageBreak/>
-        <w:t>nirupama.ism@gmail.com, nirupama.ism@gmail.com</w:t>
-      </w:r>
-    </w:p>
-    <w:p/>
-    <w:p>
-      <w:r>
-        <w:t>https://mc.manuscriptcentral.com/sensors</w:t>
-      </w:r>
-    </w:p>
-    <w:p/>
-    <w:p>
-      <w:r>
-        <w:t>Review Comments:</w:t>
-      </w:r>
-    </w:p>
-    <w:p/>
+    <w:p>
+      <w:r>
+        <w:t>Dear editors,</w:t>
+      </w:r>
+    </w:p>
+    <w:p>
+      <w:r>
+        <w:t>The paper was previously submitted as Sensors-64105-</w:t>
+      </w:r>
+      <w:proofErr w:type="gramStart"/>
+      <w:r>
+        <w:t>2023, and</w:t>
+      </w:r>
+      <w:proofErr w:type="gramEnd"/>
+      <w:r>
+        <w:t xml:space="preserve"> was sent back for revisions. </w:t>
+      </w:r>
+      <w:r>
+        <w:t xml:space="preserve">I have included detailed details on the specific changes made to address the reviewer’s concerns. I have also uploaded </w:t>
+      </w:r>
+      <w:proofErr w:type="gramStart"/>
+      <w:r>
+        <w:t>separately</w:t>
+      </w:r>
+      <w:proofErr w:type="gramEnd"/>
+      <w:r>
+        <w:t xml:space="preserve"> comparisons of the previous and current versions for the main paper and supplement. </w:t>
+      </w:r>
+      <w:r>
+        <w:t>Most of the comparison differences are due to changes in the reference numbering and Microsoft Word’s inability to compare floating figures.</w:t>
+      </w:r>
+    </w:p>
+    <w:p>
+      <w:r>
+        <w:t xml:space="preserve">Reviewer #2 was understandably curious about aspects of the ILEMT hardware design and performance, and of EMT design tradeoffs in general, but this is unfortunately not the subject of the of this paper. </w:t>
+      </w:r>
+      <w:r>
+        <w:t>Ref [2] has some information on ILEMT, and m</w:t>
+      </w:r>
+      <w:r>
+        <w:t>ore papers are forthcoming.</w:t>
+      </w:r>
+    </w:p>
+    <w:p>
+      <w:r>
+        <w:t xml:space="preserve">The supplemental file is in effect part of the </w:t>
+      </w:r>
+      <w:proofErr w:type="gramStart"/>
+      <w:r>
+        <w:t>paper, and</w:t>
+      </w:r>
+      <w:proofErr w:type="gramEnd"/>
+      <w:r>
+        <w:t xml:space="preserve"> should be available online. It contains more detailed content that does not fit within the page limit, including information to address reviewer questions.</w:t>
+      </w:r>
+    </w:p>
+    <w:p>
+      <w:r>
+        <w:t>The supplement also has additional material added which is not directly in response to reviewer comments. This is in section II concerning the design constraints and implementation of the calibration stage and fixtures.</w:t>
+      </w:r>
+    </w:p>
+    <w:p/>
+    <w:p>
+      <w:r>
+        <w:t>Thank you,</w:t>
+      </w:r>
+    </w:p>
+    <w:p>
+      <w:r>
+        <w:t xml:space="preserve">  Robert A. MacLachlan</w:t>
+      </w:r>
+    </w:p>
+    <w:p>
+      <w:r>
+        <w:t>________________________________________________</w:t>
+      </w:r>
+    </w:p>
     <w:p>
       <w:r>
         <w:t>Reviewer: 1</w:t>
@@ -236,7 +98,15 @@
     </w:p>
     <w:p>
       <w:r>
-        <w:t>I believe that this paper should be of interest to researchers working on use of electromagnetics for tracking targets in visually impaired environments.</w:t>
+        <w:t xml:space="preserve">I believe that this paper should be of interest to researchers working on </w:t>
+      </w:r>
+      <w:proofErr w:type="gramStart"/>
+      <w:r>
+        <w:t>use</w:t>
+      </w:r>
+      <w:proofErr w:type="gramEnd"/>
+      <w:r>
+        <w:t xml:space="preserve"> of electromagnetics for tracking targets in visually impaired environments.</w:t>
       </w:r>
     </w:p>
     <w:p/>
@@ -334,7 +204,6 @@
     </w:p>
     <w:p>
       <w:r>
-        <w:lastRenderedPageBreak/>
         <w:t>page 8, 1st column, line 21 - what is meant by the term "is in common"? Are you indicating that, as there are mirror images of some of the combinations of rotations, only 1/2 the combinations are unique?  If this is the case, why can the uncertainty in the positioning of the rotation be ignored?</w:t>
       </w:r>
     </w:p>
@@ -527,7 +396,6 @@
     </w:p>
     <w:p>
       <w:r>
-        <w:lastRenderedPageBreak/>
         <w:t>In the existing Fig 9, there are plots of errors and non-linearities for the X, Y and Z axes.  Reference is made to a plot of "The data in</w:t>
       </w:r>
       <w:r>
@@ -546,28 +414,10 @@
         </w:numPr>
       </w:pPr>
       <w:r>
-        <w:t xml:space="preserve">Clarified that we referring to the other figure not this figure. This was extra confusing because of the mixed-up numbers. “In this figure the data in </w:t>
-      </w:r>
-      <w:r>
-        <w:fldChar w:fldCharType="begin"/>
-      </w:r>
-      <w:r>
-        <w:instrText xml:space="preserve"> REF _Ref83901462 \h </w:instrText>
-      </w:r>
-      <w:r>
-        <w:fldChar w:fldCharType="separate"/>
-      </w:r>
-      <w:r>
-        <w:t xml:space="preserve">Fig. </w:t>
-      </w:r>
-      <w:r>
-        <w:rPr>
-          <w:noProof/>
-        </w:rPr>
-        <w:t>9</w:t>
-      </w:r>
-      <w:r>
-        <w:fldChar w:fldCharType="end"/>
+        <w:t>Clarified that we referring to the other figure not this figure. This was extra confusing because of the mixed-up numbers. “In this figure the data in</w:t>
+      </w:r>
+      <w:r>
+        <w:t xml:space="preserve"> Fig. 9</w:t>
       </w:r>
       <w:r>
         <w:t xml:space="preserve"> has been reduced to two curves (see arrows):”</w:t>
@@ -606,14 +456,44 @@
     </w:p>
     <w:p/>
     <w:p>
+      <w:pPr>
+        <w:rPr>
+          <w:i/>
+          <w:iCs/>
+        </w:rPr>
+      </w:pPr>
+      <w:r>
+        <w:rPr>
+          <w:i/>
+          <w:iCs/>
+        </w:rPr>
+        <w:t>[in supplemental material]</w:t>
+      </w:r>
+    </w:p>
+    <w:p>
       <w:r>
         <w:t>Page 12, 2nd column, line 55, there is a missing link to a reference.</w:t>
       </w:r>
     </w:p>
-    <w:p/>
-    <w:p>
-      <w:r>
-        <w:t xml:space="preserve">Page 13, 1st column, line 13.  You state that:  "Fortunately, any metallic interference drops as </w:t>
+    <w:p>
+      <w:pPr>
+        <w:pStyle w:val="ListParagraph"/>
+        <w:numPr>
+          <w:ilvl w:val="0"/>
+          <w:numId w:val="2"/>
+        </w:numPr>
+      </w:pPr>
+      <w:r>
+        <w:t>fixed</w:t>
+      </w:r>
+    </w:p>
+    <w:p>
+      <w:r>
+        <w:t xml:space="preserve">Page 13, 1st column, line 13.  You state that:  "Fortunately, any metallic interference drops </w:t>
+      </w:r>
+      <w:proofErr w:type="gramStart"/>
+      <w:r>
+        <w:t xml:space="preserve">as </w:t>
       </w:r>
       <w:r>
         <w:rPr>
@@ -621,328 +501,9 @@
         </w:rPr>
         <w:t>𝑟</w:t>
       </w:r>
+      <w:proofErr w:type="gramEnd"/>
       <w:r>
         <w:t>^6".  Can you provide a reference that explains the mechanism for this level of fall off?</w:t>
-      </w:r>
-    </w:p>
-    <w:p/>
-    <w:p/>
-    <w:p/>
-    <w:p/>
-    <w:p>
-      <w:r>
-        <w:t>Additional Questions:</w:t>
-      </w:r>
-    </w:p>
-    <w:p>
-      <w:r>
-        <w:t xml:space="preserve">1. Is the topic appropriate for publication in these </w:t>
-      </w:r>
-      <w:proofErr w:type="gramStart"/>
-      <w:r>
-        <w:t>transactions?:</w:t>
-      </w:r>
-      <w:proofErr w:type="gramEnd"/>
-      <w:r>
-        <w:t xml:space="preserve"> Yes</w:t>
-      </w:r>
-    </w:p>
-    <w:p/>
-    <w:p>
-      <w:r>
-        <w:t xml:space="preserve">2. Is the topic important to colleagues working in the </w:t>
-      </w:r>
-      <w:proofErr w:type="gramStart"/>
-      <w:r>
-        <w:t>field?:</w:t>
-      </w:r>
-      <w:proofErr w:type="gramEnd"/>
-      <w:r>
-        <w:t xml:space="preserve"> Yes</w:t>
-      </w:r>
-    </w:p>
-    <w:p/>
-    <w:p>
-      <w:r>
-        <w:t xml:space="preserve">1. Is the paper technically sound? If no, why </w:t>
-      </w:r>
-      <w:proofErr w:type="gramStart"/>
-      <w:r>
-        <w:t>not?:</w:t>
-      </w:r>
-      <w:proofErr w:type="gramEnd"/>
-      <w:r>
-        <w:t xml:space="preserve"> Yes</w:t>
-      </w:r>
-    </w:p>
-    <w:p/>
-    <w:p>
-      <w:r>
-        <w:t xml:space="preserve">2. Is the coverage of the topic sufficiently comprehensive and </w:t>
-      </w:r>
-      <w:proofErr w:type="gramStart"/>
-      <w:r>
-        <w:t>balanced?:</w:t>
-      </w:r>
-      <w:proofErr w:type="gramEnd"/>
-      <w:r>
-        <w:t xml:space="preserve"> Yes</w:t>
-      </w:r>
-    </w:p>
-    <w:p/>
-    <w:p>
-      <w:r>
-        <w:t xml:space="preserve">3. How would you describe the technical depth of the </w:t>
-      </w:r>
-      <w:proofErr w:type="gramStart"/>
-      <w:r>
-        <w:t>paper?:</w:t>
-      </w:r>
-      <w:proofErr w:type="gramEnd"/>
-      <w:r>
-        <w:t xml:space="preserve"> Appropriate for the generally knowledgeable individual Working in the Field or a Related Field</w:t>
-      </w:r>
-    </w:p>
-    <w:p/>
-    <w:p>
-      <w:r>
-        <w:t xml:space="preserve">4. How would you rate the technical novelty of the </w:t>
-      </w:r>
-      <w:proofErr w:type="gramStart"/>
-      <w:r>
-        <w:t>paper?:</w:t>
-      </w:r>
-      <w:proofErr w:type="gramEnd"/>
-      <w:r>
-        <w:t xml:space="preserve"> Somewhat novel</w:t>
-      </w:r>
-    </w:p>
-    <w:p/>
-    <w:p>
-      <w:r>
-        <w:t xml:space="preserve">1. How would you rate the overall organization of the </w:t>
-      </w:r>
-      <w:proofErr w:type="gramStart"/>
-      <w:r>
-        <w:t>paper?:</w:t>
-      </w:r>
-      <w:proofErr w:type="gramEnd"/>
-      <w:r>
-        <w:t xml:space="preserve"> Satisfactory</w:t>
-      </w:r>
-    </w:p>
-    <w:p/>
-    <w:p>
-      <w:r>
-        <w:t xml:space="preserve">2. Are the title and abstract </w:t>
-      </w:r>
-      <w:proofErr w:type="gramStart"/>
-      <w:r>
-        <w:t>satisfactory?:</w:t>
-      </w:r>
-      <w:proofErr w:type="gramEnd"/>
-      <w:r>
-        <w:t xml:space="preserve"> Yes</w:t>
-      </w:r>
-    </w:p>
-    <w:p/>
-    <w:p>
-      <w:r>
-        <w:t>title and abstract explanation:</w:t>
-      </w:r>
-    </w:p>
-    <w:p/>
-    <w:p>
-      <w:r>
-        <w:t>3. Is the length of the paper appropriate? If not, recommend how the length of the paper should be amended, including a possible target length for the final manuscript.: Yes</w:t>
-      </w:r>
-    </w:p>
-    <w:p/>
-    <w:p>
-      <w:r>
-        <w:t>length of the paper recommendation:</w:t>
-      </w:r>
-    </w:p>
-    <w:p/>
-    <w:p>
-      <w:r>
-        <w:t xml:space="preserve">4. Are symbols, terms, and concepts adequately </w:t>
-      </w:r>
-      <w:proofErr w:type="gramStart"/>
-      <w:r>
-        <w:t>defined?:</w:t>
-      </w:r>
-      <w:proofErr w:type="gramEnd"/>
-      <w:r>
-        <w:t xml:space="preserve"> Yes</w:t>
-      </w:r>
-    </w:p>
-    <w:p/>
-    <w:p>
-      <w:r>
-        <w:t xml:space="preserve">5. How do you rate the English </w:t>
-      </w:r>
-      <w:proofErr w:type="gramStart"/>
-      <w:r>
-        <w:t>usage?:</w:t>
-      </w:r>
-      <w:proofErr w:type="gramEnd"/>
-      <w:r>
-        <w:t xml:space="preserve"> Satisfactory</w:t>
-      </w:r>
-    </w:p>
-    <w:p/>
-    <w:p>
-      <w:r>
-        <w:t xml:space="preserve">6. Rate the </w:t>
-      </w:r>
-      <w:proofErr w:type="gramStart"/>
-      <w:r>
-        <w:t>Bibliography?:</w:t>
-      </w:r>
-      <w:proofErr w:type="gramEnd"/>
-      <w:r>
-        <w:t xml:space="preserve"> Satisfactory</w:t>
-      </w:r>
-    </w:p>
-    <w:p/>
-    <w:p>
-      <w:r>
-        <w:t xml:space="preserve">1. How would you rate the technical contents of the </w:t>
-      </w:r>
-      <w:proofErr w:type="gramStart"/>
-      <w:r>
-        <w:t>paper?:</w:t>
-      </w:r>
-      <w:proofErr w:type="gramEnd"/>
-      <w:r>
-        <w:t xml:space="preserve"> excellent</w:t>
-      </w:r>
-    </w:p>
-    <w:p/>
-    <w:p>
-      <w:r>
-        <w:t xml:space="preserve">2. How would you rate the novelty of the </w:t>
-      </w:r>
-      <w:proofErr w:type="gramStart"/>
-      <w:r>
-        <w:t>paper?:</w:t>
-      </w:r>
-      <w:proofErr w:type="gramEnd"/>
-      <w:r>
-        <w:t xml:space="preserve"> sufficiently novel</w:t>
-      </w:r>
-    </w:p>
-    <w:p/>
-    <w:p>
-      <w:r>
-        <w:t xml:space="preserve">3. How would you rate the "literary" presentation of the </w:t>
-      </w:r>
-      <w:proofErr w:type="gramStart"/>
-      <w:r>
-        <w:t>paper?:</w:t>
-      </w:r>
-      <w:proofErr w:type="gramEnd"/>
-      <w:r>
-        <w:t xml:space="preserve"> mostly accessible</w:t>
-      </w:r>
-    </w:p>
-    <w:p/>
-    <w:p>
-      <w:r>
-        <w:t xml:space="preserve">4. How would you rate the appropriateness of this paper for publication in this IEEE </w:t>
-      </w:r>
-      <w:proofErr w:type="gramStart"/>
-      <w:r>
-        <w:t>Transactions?:</w:t>
-      </w:r>
-      <w:proofErr w:type="gramEnd"/>
-      <w:r>
-        <w:t xml:space="preserve"> good match</w:t>
-      </w:r>
-    </w:p>
-    <w:p/>
-    <w:p>
-      <w:r>
-        <w:t xml:space="preserve">If you </w:t>
-      </w:r>
-      <w:proofErr w:type="gramStart"/>
-      <w:r>
-        <w:t>are suggesting</w:t>
-      </w:r>
-      <w:proofErr w:type="gramEnd"/>
-      <w:r>
-        <w:t xml:space="preserve"> additional </w:t>
-      </w:r>
-      <w:proofErr w:type="gramStart"/>
-      <w:r>
-        <w:t>references</w:t>
-      </w:r>
-      <w:proofErr w:type="gramEnd"/>
-      <w:r>
-        <w:t xml:space="preserve"> they must be entered in the text box provided.  All suggestions must include full bibliographic information plus a DOI.</w:t>
-      </w:r>
-    </w:p>
-    <w:p>
-      <w:r>
-        <w:t>: N/A</w:t>
-      </w:r>
-    </w:p>
-    <w:p/>
-    <w:p>
-      <w:r>
-        <w:t xml:space="preserve">Would you recommend this paper for a Best Paper </w:t>
-      </w:r>
-      <w:proofErr w:type="gramStart"/>
-      <w:r>
-        <w:t>Award?:</w:t>
-      </w:r>
-      <w:proofErr w:type="gramEnd"/>
-      <w:r>
-        <w:t xml:space="preserve"> No</w:t>
-      </w:r>
-    </w:p>
-    <w:p/>
-    <w:p/>
-    <w:p>
-      <w:r>
-        <w:t>Reviewer: 2</w:t>
-      </w:r>
-    </w:p>
-    <w:p/>
-    <w:p>
-      <w:r>
-        <w:t xml:space="preserve">Recommendation: Review Again After Resubmission (Paper is not acceptable in its current </w:t>
-      </w:r>
-      <w:proofErr w:type="gramStart"/>
-      <w:r>
-        <w:t>form, but</w:t>
-      </w:r>
-      <w:proofErr w:type="gramEnd"/>
-      <w:r>
-        <w:t xml:space="preserve"> has merit. A major rewrite is required. Author should be encouraged to resubmit a rewritten version after the changes suggested in the Comments section have been completed.)</w:t>
-      </w:r>
-    </w:p>
-    <w:p/>
-    <w:p>
-      <w:r>
-        <w:t>Comments:</w:t>
-      </w:r>
-    </w:p>
-    <w:p>
-      <w:r>
-        <w:t>The Authors propose a suitable method for EMTS calibrating by investigating the effect of positioning error on calibration accuracy.</w:t>
-      </w:r>
-    </w:p>
-    <w:p>
-      <w:r>
-        <w:t>The paper is interesting and well structured. Some remarks should be addressed to improve the manuscript.</w:t>
-      </w:r>
-    </w:p>
-    <w:p/>
-    <w:p>
-      <w:r>
-        <w:t xml:space="preserve">        Please explain the meaning of ρ in first formula</w:t>
       </w:r>
     </w:p>
     <w:p>
@@ -954,31 +515,191 @@
         </w:numPr>
       </w:pPr>
       <w:r>
-        <w:t xml:space="preserve">Added forward reference to section V where specific dipole measurement model and parameters </w:t>
-      </w:r>
-      <w:r>
-        <w:t>ρ</w:t>
-      </w:r>
-      <w:r>
-        <w:t xml:space="preserve"> are discussed.</w:t>
-      </w:r>
-    </w:p>
-    <w:p>
-      <w:r>
-        <w:t xml:space="preserve">        Please enumerate all used formulas</w:t>
-      </w:r>
-    </w:p>
-    <w:p>
-      <w:r>
-        <w:t xml:space="preserve">        In the section IV the authors introduce matrix multiplication T1 and </w:t>
-      </w:r>
-      <w:proofErr w:type="gramStart"/>
-      <w:r>
-        <w:t>T2</w:t>
-      </w:r>
-      <w:proofErr w:type="gramEnd"/>
-      <w:r>
-        <w:t xml:space="preserve"> but these matrices are not used in the formulas</w:t>
+        <w:t xml:space="preserve">Added in supplemental material: </w:t>
+      </w:r>
+    </w:p>
+    <w:p>
+      <w:pPr>
+        <w:pStyle w:val="ListParagraph"/>
+        <w:ind w:left="1080"/>
+      </w:pPr>
+      <w:r>
+        <w:t>Fortunately, any metallic interference drops rapidly with</w:t>
+      </w:r>
+    </w:p>
+    <w:p>
+      <w:pPr>
+        <w:pStyle w:val="ListParagraph"/>
+        <w:ind w:left="1080"/>
+      </w:pPr>
+      <w:r>
+        <w:t xml:space="preserve">distance. The dipole field of the source drops as </w:t>
+      </w:r>
+      <w:r>
+        <w:rPr>
+          <w:rFonts w:ascii="Cambria Math" w:hAnsi="Cambria Math" w:cs="Cambria Math"/>
+        </w:rPr>
+        <w:t>𝑟</w:t>
+      </w:r>
+      <w:r>
+        <w:t>−3 of the</w:t>
+      </w:r>
+    </w:p>
+    <w:p>
+      <w:pPr>
+        <w:pStyle w:val="ListParagraph"/>
+        <w:ind w:left="1080"/>
+      </w:pPr>
+      <w:r>
+        <w:t>source-to-metal distance, and the metal creates an interfering</w:t>
+      </w:r>
+    </w:p>
+    <w:p>
+      <w:pPr>
+        <w:pStyle w:val="ListParagraph"/>
+        <w:ind w:left="1080"/>
+      </w:pPr>
+      <w:r>
+        <w:t>field proportional to this when must then reach the sensor. If the</w:t>
+      </w:r>
+    </w:p>
+    <w:p>
+      <w:pPr>
+        <w:pStyle w:val="ListParagraph"/>
+        <w:ind w:left="1080"/>
+      </w:pPr>
+      <w:r>
+        <w:t>metal effect could also be modelled as a dipole then the</w:t>
+      </w:r>
+    </w:p>
+    <w:p>
+      <w:pPr>
+        <w:pStyle w:val="ListParagraph"/>
+        <w:ind w:left="1080"/>
+      </w:pPr>
+      <w:r>
+        <w:t xml:space="preserve">disturbance would decrease as </w:t>
+      </w:r>
+      <w:r>
+        <w:rPr>
+          <w:rFonts w:ascii="Cambria Math" w:hAnsi="Cambria Math" w:cs="Cambria Math"/>
+        </w:rPr>
+        <w:t>𝑟</w:t>
+      </w:r>
+      <w:r>
+        <w:t>−6, but empirically we have</w:t>
+      </w:r>
+    </w:p>
+    <w:p>
+      <w:pPr>
+        <w:pStyle w:val="ListParagraph"/>
+        <w:ind w:left="1080"/>
+      </w:pPr>
+      <w:r>
+        <w:t>found the interference to be unmeasurable well before this</w:t>
+      </w:r>
+    </w:p>
+    <w:p>
+      <w:pPr>
+        <w:pStyle w:val="ListParagraph"/>
+        <w:ind w:left="1080"/>
+      </w:pPr>
+      <w:r>
+        <w:t>asymptote is reached. That is, to have an effect the metal must</w:t>
+      </w:r>
+    </w:p>
+    <w:p>
+      <w:pPr>
+        <w:pStyle w:val="ListParagraph"/>
+        <w:ind w:left="1080"/>
+      </w:pPr>
+      <w:r>
+        <w:t>be large enough that it can’t be approximated as a dipole. Using</w:t>
+      </w:r>
+    </w:p>
+    <w:p>
+      <w:pPr>
+        <w:pStyle w:val="ListParagraph"/>
+        <w:ind w:left="1080"/>
+      </w:pPr>
+      <w:r>
+        <w:t xml:space="preserve">a more realistic </w:t>
+      </w:r>
+      <w:r>
+        <w:rPr>
+          <w:rFonts w:ascii="Cambria Math" w:hAnsi="Cambria Math" w:cs="Cambria Math"/>
+        </w:rPr>
+        <w:t>𝑟</w:t>
+      </w:r>
+      <w:r>
+        <w:t>−4,</w:t>
+      </w:r>
+      <w:r>
+        <w:t xml:space="preserve"> </w:t>
+      </w:r>
+      <w:r>
+        <w:t>f the closest interferer is at 3.2x the</w:t>
+      </w:r>
+    </w:p>
+    <w:p>
+      <w:pPr>
+        <w:pStyle w:val="ListParagraph"/>
+        <w:ind w:left="1080"/>
+      </w:pPr>
+      <w:r>
+        <w:t>source/sensor distance, then the interference will be reduced by</w:t>
+      </w:r>
+    </w:p>
+    <w:p>
+      <w:pPr>
+        <w:pStyle w:val="ListParagraph"/>
+        <w:ind w:left="1080"/>
+      </w:pPr>
+      <w:r>
+        <w:t>100, which can usually be neglected</w:t>
+      </w:r>
+    </w:p>
+    <w:p/>
+    <w:p/>
+    <w:p>
+      <w:r>
+        <w:t>Reviewer: 2</w:t>
+      </w:r>
+    </w:p>
+    <w:p/>
+    <w:p>
+      <w:r>
+        <w:t xml:space="preserve">Recommendation: Review Again After Resubmission (Paper is not acceptable in its current </w:t>
+      </w:r>
+      <w:proofErr w:type="gramStart"/>
+      <w:r>
+        <w:t>form, but</w:t>
+      </w:r>
+      <w:proofErr w:type="gramEnd"/>
+      <w:r>
+        <w:t xml:space="preserve"> has merit. A major rewrite is required. Author should be encouraged to resubmit a rewritten version after the changes suggested in the Comments section have been completed.)</w:t>
+      </w:r>
+    </w:p>
+    <w:p/>
+    <w:p>
+      <w:r>
+        <w:t>Comments:</w:t>
+      </w:r>
+    </w:p>
+    <w:p>
+      <w:r>
+        <w:t>The Authors propose a suitable method for EMTS calibrating by investigating the effect of positioning error on calibration accuracy.</w:t>
+      </w:r>
+    </w:p>
+    <w:p>
+      <w:r>
+        <w:t>The paper is interesting and well structured. Some remarks should be addressed to improve the manuscript.</w:t>
+      </w:r>
+    </w:p>
+    <w:p/>
+    <w:p>
+      <w:r>
+        <w:t xml:space="preserve">        Please explain the meaning of ρ in first formula</w:t>
       </w:r>
     </w:p>
     <w:p>
@@ -990,31 +711,36 @@
         </w:numPr>
       </w:pPr>
       <w:r>
-        <w:t>Clarified that these are arbitrary instances of a transform</w:t>
-      </w:r>
-    </w:p>
-    <w:p>
-      <w:r>
-        <w:t xml:space="preserve">        In sub-section VIII.C the authors assert that “The stage position uncertainty is 107 </w:t>
-      </w:r>
-      <w:proofErr w:type="spellStart"/>
-      <w:r>
-        <w:t>μm</w:t>
-      </w:r>
-      <w:proofErr w:type="spellEnd"/>
-      <w:r>
-        <w:t>,</w:t>
-      </w:r>
-      <w:proofErr w:type="gramStart"/>
-      <w:r>
-        <w:t>” ,</w:t>
-      </w:r>
-      <w:proofErr w:type="gramEnd"/>
-      <w:r>
-        <w:t xml:space="preserve"> please explain how this value was calculated</w:t>
-      </w:r>
-      <w:r>
-        <w:t>.</w:t>
+        <w:t>Added forward reference to section V where specific dipole measurement model and parameters ρ are discussed.</w:t>
+      </w:r>
+      <w:r>
+        <w:t xml:space="preserve"> “</w:t>
+      </w:r>
+      <w:r>
+        <w:t>Our specific measurement</w:t>
+      </w:r>
+      <w:r>
+        <w:t xml:space="preserve"> </w:t>
+      </w:r>
+      <w:r>
+        <w:t xml:space="preserve">model and the structure of </w:t>
+      </w:r>
+      <w:r>
+        <w:rPr>
+          <w:rFonts w:ascii="Cambria Math" w:hAnsi="Cambria Math" w:cs="Cambria Math"/>
+        </w:rPr>
+        <w:t>𝜌</w:t>
+      </w:r>
+      <w:r>
+        <w:t xml:space="preserve"> is discussed later (§V.)</w:t>
+      </w:r>
+      <w:r>
+        <w:t>”</w:t>
+      </w:r>
+    </w:p>
+    <w:p>
+      <w:r>
+        <w:t xml:space="preserve">        Please enumerate all used formulas</w:t>
       </w:r>
     </w:p>
     <w:p>
@@ -1026,20 +752,20 @@
         </w:numPr>
       </w:pPr>
       <w:r>
-        <w:t>Clarified that this is discussed in the supplement</w:t>
-      </w:r>
-    </w:p>
-    <w:p>
-      <w:r>
-        <w:t xml:space="preserve">        Please justify the assertion “</w:t>
-      </w:r>
-      <w:proofErr w:type="gramStart"/>
-      <w:r>
-        <w:t>Non-repeatable</w:t>
-      </w:r>
-      <w:proofErr w:type="gramEnd"/>
-      <w:r>
-        <w:t xml:space="preserve"> variation in the coupling is dominated by drift.</w:t>
+        <w:t>Display formulas that are referenced elsewhere have been labeled.</w:t>
+      </w:r>
+    </w:p>
+    <w:p>
+      <w:r>
+        <w:t xml:space="preserve">        In the section IV the authors introduce matrix multiplication T1 and </w:t>
+      </w:r>
+      <w:proofErr w:type="gramStart"/>
+      <w:r>
+        <w:t>T2</w:t>
+      </w:r>
+      <w:proofErr w:type="gramEnd"/>
+      <w:r>
+        <w:t xml:space="preserve"> but these matrices are not used in the formulas</w:t>
       </w:r>
     </w:p>
     <w:p>
@@ -1051,28 +777,64 @@
         </w:numPr>
       </w:pPr>
       <w:r>
-        <w:t>Drift measurements added to supplement show that the drift is large enough to dominate other error sources.</w:t>
-      </w:r>
-    </w:p>
-    <w:p>
-      <w:r>
-        <w:t xml:space="preserve">        </w:t>
-      </w:r>
-      <w:proofErr w:type="gramStart"/>
-      <w:r>
-        <w:t>the</w:t>
-      </w:r>
-      <w:proofErr w:type="gramEnd"/>
-      <w:r>
-        <w:t xml:space="preserve"> authors assert that “To minimize this drift, we powered up the tracker at least 2 hours prior to data collection”. Please explain how the authors have evaluated this time period. It </w:t>
-      </w:r>
-      <w:proofErr w:type="gramStart"/>
-      <w:r>
-        <w:t>should</w:t>
-      </w:r>
-      <w:proofErr w:type="gramEnd"/>
-      <w:r>
-        <w:t xml:space="preserve"> be useful to show the drift after both 2 hours and 8 hours.</w:t>
+        <w:t>Clarified that these are arbitrary instances of a transform</w:t>
+      </w:r>
+      <w:r>
+        <w:t>: “</w:t>
+      </w:r>
+      <w:r>
+        <w:t>Let</w:t>
+      </w:r>
+    </w:p>
+    <w:p>
+      <w:pPr>
+        <w:pStyle w:val="ListParagraph"/>
+        <w:ind w:left="1080"/>
+      </w:pPr>
+      <w:r>
+        <w:rPr>
+          <w:rFonts w:ascii="Cambria Math" w:hAnsi="Cambria Math" w:cs="Cambria Math"/>
+        </w:rPr>
+        <w:t>𝑻</w:t>
+      </w:r>
+      <w:r>
+        <w:t xml:space="preserve">1, </w:t>
+      </w:r>
+      <w:r>
+        <w:rPr>
+          <w:rFonts w:ascii="Cambria Math" w:hAnsi="Cambria Math" w:cs="Cambria Math"/>
+        </w:rPr>
+        <w:t>𝑻</w:t>
+      </w:r>
+      <w:r>
+        <w:t>2 be arbitrary linear homogeneous transforms.</w:t>
+      </w:r>
+      <w:r>
+        <w:t>”</w:t>
+      </w:r>
+    </w:p>
+    <w:p>
+      <w:r>
+        <w:t xml:space="preserve">        In sub-section VIII.C the authors assert that “The stage position uncertainty is 107 </w:t>
+      </w:r>
+      <w:proofErr w:type="spellStart"/>
+      <w:r>
+        <w:t>μm</w:t>
+      </w:r>
+      <w:proofErr w:type="spellEnd"/>
+      <w:r>
+        <w:t>,</w:t>
+      </w:r>
+      <w:proofErr w:type="gramStart"/>
+      <w:r>
+        <w:t>” ,</w:t>
+      </w:r>
+      <w:proofErr w:type="gramEnd"/>
+      <w:r>
+        <w:t xml:space="preserve"> please explain how this value was calculated</w:t>
+      </w:r>
+      <w:r>
+        <w:t>.</w:t>
       </w:r>
     </w:p>
     <w:p>
@@ -1084,13 +846,38 @@
         </w:numPr>
       </w:pPr>
       <w:r>
-        <w:lastRenderedPageBreak/>
-        <w:t>Clarified that drift is only relevant to the scope of this paper insofar as it affects the calibration process. Added drift plot and further discussion in supplement section IV.</w:t>
-      </w:r>
-    </w:p>
-    <w:p>
-      <w:r>
-        <w:t xml:space="preserve">         Please justify the selected frequencies values (7.5 kHz, 10.5 kHz and 13.5 kHz) used for sinusoidal signals of three different coils.</w:t>
+        <w:t>Clarified that this is discussed in the supplement</w:t>
+      </w:r>
+      <w:r>
+        <w:t>: “</w:t>
+      </w:r>
+      <w:r>
+        <w:t>For details of this uncertainty,</w:t>
+      </w:r>
+    </w:p>
+    <w:p>
+      <w:pPr>
+        <w:pStyle w:val="ListParagraph"/>
+        <w:ind w:left="1080"/>
+      </w:pPr>
+      <w:r>
+        <w:t>the stage construction and characterization see supplement §II.</w:t>
+      </w:r>
+      <w:r>
+        <w:t>”</w:t>
+      </w:r>
+    </w:p>
+    <w:p>
+      <w:r>
+        <w:t xml:space="preserve">        Please justify the assertion “</w:t>
+      </w:r>
+      <w:proofErr w:type="gramStart"/>
+      <w:r>
+        <w:t>Non-repeatable</w:t>
+      </w:r>
+      <w:proofErr w:type="gramEnd"/>
+      <w:r>
+        <w:t xml:space="preserve"> variation in the coupling is dominated by drift.</w:t>
       </w:r>
     </w:p>
     <w:p>
@@ -1102,12 +889,36 @@
         </w:numPr>
       </w:pPr>
       <w:r>
-        <w:t>Clarified that hardware design decisions of the ILEMT tracker are outside the scope of this paper, which concerns EMT calibration in general.</w:t>
-      </w:r>
-    </w:p>
-    <w:p>
-      <w:r>
-        <w:t xml:space="preserve">        Does the proposed algorithm take the non-orthogonality between source and sensor into account?</w:t>
+        <w:t>Drift measurements added to supplement show that the drift is large enough to dominate other error sources.</w:t>
+      </w:r>
+    </w:p>
+    <w:p>
+      <w:r>
+        <w:t xml:space="preserve">        </w:t>
+      </w:r>
+      <w:proofErr w:type="gramStart"/>
+      <w:r>
+        <w:t>the</w:t>
+      </w:r>
+      <w:proofErr w:type="gramEnd"/>
+      <w:r>
+        <w:t xml:space="preserve"> authors assert that “To minimize this drift, we powered up the tracker at least 2 hours prior to data collection”. Please explain how the authors have evaluated this </w:t>
+      </w:r>
+      <w:proofErr w:type="gramStart"/>
+      <w:r>
+        <w:t>time period</w:t>
+      </w:r>
+      <w:proofErr w:type="gramEnd"/>
+      <w:r>
+        <w:t xml:space="preserve">. It </w:t>
+      </w:r>
+      <w:proofErr w:type="gramStart"/>
+      <w:r>
+        <w:t>should</w:t>
+      </w:r>
+      <w:proofErr w:type="gramEnd"/>
+      <w:r>
+        <w:t xml:space="preserve"> be useful to show the drift after both 2 hours and 8 hours.</w:t>
       </w:r>
     </w:p>
     <w:p>
@@ -1119,28 +930,36 @@
         </w:numPr>
       </w:pPr>
       <w:r>
-        <w:t>Clarified that both default and concentric methods include axis non-orthogonality</w:t>
-      </w:r>
-    </w:p>
-    <w:p>
-      <w:r>
-        <w:t xml:space="preserve">        The proposed algorithm was tested for </w:t>
-      </w:r>
-      <w:proofErr w:type="gramStart"/>
-      <w:r>
-        <w:t>small</w:t>
-      </w:r>
-      <w:proofErr w:type="gramEnd"/>
-      <w:r>
-        <w:t xml:space="preserve"> distance between source and sensor (200 mm). Normally the maximum distance for EMTS used in surgical environmental is 500 mm. Do the authors think their technique can be applied for </w:t>
-      </w:r>
-      <w:proofErr w:type="gramStart"/>
-      <w:r>
-        <w:t>distance</w:t>
-      </w:r>
-      <w:proofErr w:type="gramEnd"/>
-      <w:r>
-        <w:t xml:space="preserve"> close to 500 mm?</w:t>
+        <w:t>Clarified that drift is only relevant to the scope of this paper insofar as it affects the calibration process. Added drift plot and further discussion in supplement section IV.</w:t>
+      </w:r>
+      <w:r>
+        <w:t xml:space="preserve"> “</w:t>
+      </w:r>
+      <w:r>
+        <w:t>Drift over this time</w:t>
+      </w:r>
+      <w:r>
+        <w:t xml:space="preserve"> </w:t>
+      </w:r>
+      <w:r>
+        <w:t xml:space="preserve">degrades calibration accuracy, so we powered up the tracker </w:t>
+      </w:r>
+      <w:proofErr w:type="gramStart"/>
+      <w:r>
+        <w:t>at</w:t>
+      </w:r>
+      <w:r>
+        <w:t xml:space="preserve">  </w:t>
+      </w:r>
+      <w:r>
+        <w:t>least</w:t>
+      </w:r>
+      <w:proofErr w:type="gramEnd"/>
+      <w:r>
+        <w:t xml:space="preserve"> 2 hours prior to data collection (supplement §IV.)</w:t>
+      </w:r>
+      <w:r>
+        <w:t>”</w:t>
       </w:r>
     </w:p>
     <w:p>
@@ -1152,8 +971,213 @@
         </w:numPr>
       </w:pPr>
       <w:r>
+        <w:t>And in supplement: “</w:t>
+      </w:r>
+      <w:r>
+        <w:t>The present concern for calibration procedures is that</w:t>
+      </w:r>
+      <w:r>
+        <w:t xml:space="preserve"> </w:t>
+      </w:r>
+      <w:r>
+        <w:t>the calibration data collection takes a considerable amount of</w:t>
+      </w:r>
+      <w:r>
+        <w:t xml:space="preserve"> </w:t>
+      </w:r>
+      <w:r>
+        <w:t>time. If there is any time-dependent error this will undermine</w:t>
+      </w:r>
+      <w:r>
+        <w:t xml:space="preserve"> </w:t>
+      </w:r>
+      <w:r>
+        <w:t>the calibration process, so it is necessary for drift to be well less</w:t>
+      </w:r>
+      <w:r>
+        <w:t xml:space="preserve"> </w:t>
+      </w:r>
+      <w:r>
+        <w:t>than the desired calibration accuracy. The tested ILEMT tracker</w:t>
+      </w:r>
+      <w:r>
+        <w:t xml:space="preserve"> </w:t>
+      </w:r>
+      <w:r>
+        <w:t>(§VIII.E) shows noticeable warmup drift related to temperature</w:t>
+      </w:r>
+      <w:r>
+        <w:t xml:space="preserve"> </w:t>
+      </w:r>
+      <w:r>
+        <w:t>rise in the source (Figure 1.) A warmup of 120 minutes is</w:t>
+      </w:r>
+      <w:r>
+        <w:t xml:space="preserve"> </w:t>
+      </w:r>
+      <w:r>
+        <w:t>sufficient for the position to stabilize</w:t>
+      </w:r>
+      <w:r>
+        <w:t>”</w:t>
+      </w:r>
+    </w:p>
+    <w:p>
+      <w:r>
+        <w:t xml:space="preserve">         Please justify the selected frequencies values (7.5 kHz, 10.5 kHz and 13.5 kHz) used for sinusoidal signals of three different coils.</w:t>
+      </w:r>
+    </w:p>
+    <w:p>
+      <w:pPr>
+        <w:pStyle w:val="ListParagraph"/>
+        <w:numPr>
+          <w:ilvl w:val="0"/>
+          <w:numId w:val="2"/>
+        </w:numPr>
+      </w:pPr>
+      <w:r>
+        <w:t>Clarified that hardware design decisions of the ILEMT tracker are outside the scope of this paper, which concerns EMT calibration in general.</w:t>
+      </w:r>
+      <w:r>
+        <w:t xml:space="preserve"> “</w:t>
+      </w:r>
+      <w:r>
+        <w:t>While a detailed discussion of ILEMT design and</w:t>
+      </w:r>
+      <w:r>
+        <w:t xml:space="preserve"> </w:t>
+      </w:r>
+      <w:r>
+        <w:t>performance is outside the scope of this paper</w:t>
+      </w:r>
+      <w:r>
+        <w:t>”</w:t>
+      </w:r>
+    </w:p>
+    <w:p>
+      <w:r>
+        <w:t xml:space="preserve">        Does the proposed algorithm take the non-orthogonality between source and sensor into account?</w:t>
+      </w:r>
+    </w:p>
+    <w:p>
+      <w:pPr>
+        <w:pStyle w:val="ListParagraph"/>
+        <w:numPr>
+          <w:ilvl w:val="0"/>
+          <w:numId w:val="2"/>
+        </w:numPr>
+      </w:pPr>
+      <w:r>
+        <w:t>Clarified that both default and concentric methods include axis non-orthogonality</w:t>
+      </w:r>
+      <w:r>
+        <w:t xml:space="preserve"> “</w:t>
+      </w:r>
+      <w:r>
+        <w:t>Both the default and</w:t>
+      </w:r>
+      <w:r>
+        <w:t xml:space="preserve"> </w:t>
+      </w:r>
+      <w:r>
+        <w:t>concentric calibration methods model axis non-orthogonality.</w:t>
+      </w:r>
+      <w:r>
+        <w:t xml:space="preserve">” This also implicit in the inclusion of the moment vectors in the </w:t>
+      </w:r>
+      <w:r>
+        <w:t>§</w:t>
+      </w:r>
+      <w:r>
+        <w:t>V.C measurement model.</w:t>
+      </w:r>
+    </w:p>
+    <w:p>
+      <w:r>
+        <w:t xml:space="preserve">        The proposed algorithm was tested for </w:t>
+      </w:r>
+      <w:proofErr w:type="gramStart"/>
+      <w:r>
+        <w:t>small</w:t>
+      </w:r>
+      <w:proofErr w:type="gramEnd"/>
+      <w:r>
+        <w:t xml:space="preserve"> distance between source and sensor (200 mm). Normally the maximum distance for EMTS used in surgical </w:t>
+      </w:r>
+      <w:proofErr w:type="gramStart"/>
+      <w:r>
+        <w:t>environmental</w:t>
+      </w:r>
+      <w:proofErr w:type="gramEnd"/>
+      <w:r>
+        <w:t xml:space="preserve"> is 500 mm. Do the authors think their technique can be applied for </w:t>
+      </w:r>
+      <w:proofErr w:type="gramStart"/>
+      <w:r>
+        <w:t>distance</w:t>
+      </w:r>
+      <w:proofErr w:type="gramEnd"/>
+      <w:r>
+        <w:t xml:space="preserve"> close to 500 mm?</w:t>
+      </w:r>
+    </w:p>
+    <w:p>
+      <w:pPr>
+        <w:pStyle w:val="ListParagraph"/>
+        <w:numPr>
+          <w:ilvl w:val="0"/>
+          <w:numId w:val="2"/>
+        </w:numPr>
+      </w:pPr>
+      <w:r>
         <w:t>Expanded on the discussion of r/d workspace scaling</w:t>
       </w:r>
+      <w:r>
+        <w:t>: “</w:t>
+      </w:r>
+      <w:r>
+        <w:t xml:space="preserve">The purpose of calibration is to model whatever combination of source and sensor is chosen. To operate at a longer range a proportionally larger source would be used, preserving the signal-to-noise, with the same </w:t>
+      </w:r>
+      <m:oMath>
+        <m:f>
+          <m:fPr>
+            <m:type m:val="lin"/>
+            <m:ctrlPr>
+              <w:rPr>
+                <w:rFonts w:ascii="Cambria Math" w:hAnsi="Cambria Math"/>
+                <w:i/>
+              </w:rPr>
+            </m:ctrlPr>
+          </m:fPr>
+          <m:num>
+            <m:r>
+              <w:rPr>
+                <w:rFonts w:ascii="Cambria Math" w:hAnsi="Cambria Math"/>
+              </w:rPr>
+              <m:t>r</m:t>
+            </m:r>
+          </m:num>
+          <m:den>
+            <m:r>
+              <w:rPr>
+                <w:rFonts w:ascii="Cambria Math" w:hAnsi="Cambria Math"/>
+              </w:rPr>
+              <m:t>d</m:t>
+            </m:r>
+          </m:den>
+        </m:f>
+      </m:oMath>
+      <w:r>
+        <w:t xml:space="preserve"> ratio giving similar accuracy to the dipole </w:t>
+      </w:r>
+      <w:proofErr w:type="gramStart"/>
+      <w:r>
+        <w:t>approximation.</w:t>
+      </w:r>
+      <w:r>
+        <w:t>“</w:t>
+      </w:r>
+      <w:proofErr w:type="gramEnd"/>
     </w:p>
     <w:p/>
     <w:p/>
@@ -1446,7 +1470,6 @@
     </w:p>
     <w:p>
       <w:r>
-        <w:lastRenderedPageBreak/>
         <w:t>decision and recommendations</w:t>
       </w:r>
     </w:p>

</xml_diff>